<commit_message>
Arturas assigned more tasks to himself
</commit_message>
<xml_diff>
--- a/ToDo List.docx
+++ b/ToDo List.docx
@@ -19,7 +19,7 @@
     </w:p>
     <w:p>
       <w:pPr>
-        <w:pStyle w:val="Prrafodelista"/>
+        <w:pStyle w:val="ListParagraph"/>
         <w:numPr>
           <w:ilvl w:val="0"/>
           <w:numId w:val="1"/>
@@ -39,7 +39,7 @@
     </w:p>
     <w:p>
       <w:pPr>
-        <w:pStyle w:val="Prrafodelista"/>
+        <w:pStyle w:val="ListParagraph"/>
         <w:numPr>
           <w:ilvl w:val="1"/>
           <w:numId w:val="1"/>
@@ -63,10 +63,17 @@
         </w:rPr>
         <w:t xml:space="preserve"> </w:t>
       </w:r>
-    </w:p>
-    <w:p>
-      <w:pPr>
-        <w:pStyle w:val="Prrafodelista"/>
+      <w:r>
+        <w:rPr>
+          <w:sz w:val="28"/>
+          <w:szCs w:val="28"/>
+        </w:rPr>
+        <w:t>- Arturas</w:t>
+      </w:r>
+    </w:p>
+    <w:p>
+      <w:pPr>
+        <w:pStyle w:val="ListParagraph"/>
         <w:numPr>
           <w:ilvl w:val="1"/>
           <w:numId w:val="1"/>
@@ -86,7 +93,7 @@
     </w:p>
     <w:p>
       <w:pPr>
-        <w:pStyle w:val="Prrafodelista"/>
+        <w:pStyle w:val="ListParagraph"/>
         <w:numPr>
           <w:ilvl w:val="1"/>
           <w:numId w:val="1"/>
@@ -110,12 +117,10 @@
         </w:rPr>
         <w:t xml:space="preserve"> - David</w:t>
       </w:r>
-      <w:bookmarkStart w:id="0" w:name="_GoBack"/>
-      <w:bookmarkEnd w:id="0"/>
-    </w:p>
-    <w:p>
-      <w:pPr>
-        <w:pStyle w:val="Prrafodelista"/>
+    </w:p>
+    <w:p>
+      <w:pPr>
+        <w:pStyle w:val="ListParagraph"/>
         <w:numPr>
           <w:ilvl w:val="0"/>
           <w:numId w:val="1"/>
@@ -135,7 +140,7 @@
     </w:p>
     <w:p>
       <w:pPr>
-        <w:pStyle w:val="Prrafodelista"/>
+        <w:pStyle w:val="ListParagraph"/>
         <w:numPr>
           <w:ilvl w:val="0"/>
           <w:numId w:val="1"/>
@@ -186,7 +191,7 @@
     </w:p>
     <w:p>
       <w:pPr>
-        <w:pStyle w:val="Prrafodelista"/>
+        <w:pStyle w:val="ListParagraph"/>
         <w:numPr>
           <w:ilvl w:val="0"/>
           <w:numId w:val="3"/>
@@ -213,7 +218,7 @@
     </w:p>
     <w:p>
       <w:pPr>
-        <w:pStyle w:val="Prrafodelista"/>
+        <w:pStyle w:val="ListParagraph"/>
         <w:numPr>
           <w:ilvl w:val="0"/>
           <w:numId w:val="3"/>
@@ -237,6 +242,8 @@
         </w:rPr>
         <w:t xml:space="preserve"> - David</w:t>
       </w:r>
+      <w:bookmarkStart w:id="0" w:name="_GoBack"/>
+      <w:bookmarkEnd w:id="0"/>
     </w:p>
     <w:p>
       <w:pPr>
@@ -272,7 +279,7 @@
     </w:p>
     <w:p>
       <w:pPr>
-        <w:pStyle w:val="Prrafodelista"/>
+        <w:pStyle w:val="ListParagraph"/>
         <w:numPr>
           <w:ilvl w:val="0"/>
           <w:numId w:val="2"/>
@@ -299,7 +306,7 @@
     </w:p>
     <w:p>
       <w:pPr>
-        <w:pStyle w:val="Prrafodelista"/>
+        <w:pStyle w:val="ListParagraph"/>
         <w:numPr>
           <w:ilvl w:val="0"/>
           <w:numId w:val="2"/>
@@ -326,7 +333,7 @@
     </w:p>
     <w:p>
       <w:pPr>
-        <w:pStyle w:val="Prrafodelista"/>
+        <w:pStyle w:val="ListParagraph"/>
         <w:numPr>
           <w:ilvl w:val="0"/>
           <w:numId w:val="2"/>
@@ -343,10 +350,17 @@
         </w:rPr>
         <w:t>Comparison with data from real marketplace</w:t>
       </w:r>
-    </w:p>
-    <w:p>
-      <w:pPr>
-        <w:pStyle w:val="Prrafodelista"/>
+      <w:r>
+        <w:rPr>
+          <w:sz w:val="32"/>
+          <w:szCs w:val="32"/>
+        </w:rPr>
+        <w:t xml:space="preserve"> - Arturas</w:t>
+      </w:r>
+    </w:p>
+    <w:p>
+      <w:pPr>
+        <w:pStyle w:val="ListParagraph"/>
         <w:numPr>
           <w:ilvl w:val="1"/>
           <w:numId w:val="2"/>
@@ -363,10 +377,17 @@
         </w:rPr>
         <w:t>Research online marketplaces that can be searched</w:t>
       </w:r>
-    </w:p>
-    <w:p>
-      <w:pPr>
-        <w:pStyle w:val="Prrafodelista"/>
+      <w:r>
+        <w:rPr>
+          <w:sz w:val="32"/>
+          <w:szCs w:val="32"/>
+        </w:rPr>
+        <w:t xml:space="preserve"> - Arturas</w:t>
+      </w:r>
+    </w:p>
+    <w:p>
+      <w:pPr>
+        <w:pStyle w:val="ListParagraph"/>
         <w:numPr>
           <w:ilvl w:val="1"/>
           <w:numId w:val="2"/>
@@ -397,12 +418,19 @@
           <w:sz w:val="32"/>
           <w:szCs w:val="32"/>
         </w:rPr>
-        <w:t xml:space="preserve"> - David</w:t>
-      </w:r>
-    </w:p>
-    <w:p>
-      <w:pPr>
-        <w:pStyle w:val="Prrafodelista"/>
+        <w:t xml:space="preserve"> - </w:t>
+      </w:r>
+      <w:r>
+        <w:rPr>
+          <w:sz w:val="32"/>
+          <w:szCs w:val="32"/>
+        </w:rPr>
+        <w:t>Arturas</w:t>
+      </w:r>
+    </w:p>
+    <w:p>
+      <w:pPr>
+        <w:pStyle w:val="ListParagraph"/>
         <w:numPr>
           <w:ilvl w:val="0"/>
           <w:numId w:val="2"/>
@@ -418,6 +446,13 @@
           <w:szCs w:val="32"/>
         </w:rPr>
         <w:t>Identify a fashion brand &amp; trendsetter that can validate results</w:t>
+      </w:r>
+      <w:r>
+        <w:rPr>
+          <w:sz w:val="32"/>
+          <w:szCs w:val="32"/>
+        </w:rPr>
+        <w:t xml:space="preserve"> - Arturas</w:t>
       </w:r>
     </w:p>
     <w:sectPr>
@@ -1181,13 +1216,13 @@
     <w:name w:val="Normal"/>
     <w:qFormat/>
   </w:style>
-  <w:style w:type="character" w:default="1" w:styleId="Fuentedeprrafopredeter">
+  <w:style w:type="character" w:default="1" w:styleId="DefaultParagraphFont">
     <w:name w:val="Default Paragraph Font"/>
     <w:uiPriority w:val="1"/>
     <w:semiHidden/>
     <w:unhideWhenUsed/>
   </w:style>
-  <w:style w:type="table" w:default="1" w:styleId="Tablanormal">
+  <w:style w:type="table" w:default="1" w:styleId="TableNormal">
     <w:name w:val="Normal Table"/>
     <w:uiPriority w:val="99"/>
     <w:semiHidden/>
@@ -1202,13 +1237,13 @@
       </w:tblCellMar>
     </w:tblPr>
   </w:style>
-  <w:style w:type="numbering" w:default="1" w:styleId="Sinlista">
+  <w:style w:type="numbering" w:default="1" w:styleId="NoList">
     <w:name w:val="No List"/>
     <w:uiPriority w:val="99"/>
     <w:semiHidden/>
     <w:unhideWhenUsed/>
   </w:style>
-  <w:style w:type="paragraph" w:styleId="Prrafodelista">
+  <w:style w:type="paragraph" w:styleId="ListParagraph">
     <w:name w:val="List Paragraph"/>
     <w:basedOn w:val="Normal"/>
     <w:uiPriority w:val="34"/>

</xml_diff>